<commit_message>
updated Intro Ch1 and Ch2 with Curt's comments
</commit_message>
<xml_diff>
--- a/Messina-Dissertation Proposal-Ch3-v1.1-7_1_14.docx
+++ b/Messina-Dissertation Proposal-Ch3-v1.1-7_1_14.docx
@@ -28,8 +28,6 @@
         </w:rPr>
         <w:t>“</w:t>
       </w:r>
-      <w:bookmarkStart w:id="1" w:name="_GoBack"/>
-      <w:bookmarkEnd w:id="1"/>
       <w:r>
         <w:rPr>
           <w:rFonts w:asciiTheme="minorHAnsi" w:hAnsiTheme="minorHAnsi"/>
@@ -75,14 +73,14 @@
           <w:rFonts w:asciiTheme="minorHAnsi" w:hAnsiTheme="minorHAnsi"/>
         </w:rPr>
       </w:pPr>
-      <w:bookmarkStart w:id="2" w:name="_Toc389207935"/>
+      <w:bookmarkStart w:id="1" w:name="_Toc389207935"/>
       <w:r>
         <w:rPr>
           <w:rFonts w:asciiTheme="minorHAnsi" w:hAnsiTheme="minorHAnsi"/>
         </w:rPr>
         <w:t>Introduction</w:t>
       </w:r>
-      <w:bookmarkEnd w:id="2"/>
+      <w:bookmarkEnd w:id="1"/>
     </w:p>
     <w:p>
       <w:pPr>
@@ -1189,9 +1187,9 @@
           <w:noProof/>
         </w:rPr>
         <w:drawing>
-          <wp:inline distT="0" distB="0" distL="0" distR="0" wp14:anchorId="609A85CC" wp14:editId="230BBD1A">
-            <wp:extent cx="5884055" cy="3339548"/>
-            <wp:effectExtent l="19050" t="0" r="2395" b="0"/>
+          <wp:inline distT="0" distB="0" distL="0" distR="0" wp14:anchorId="609A85CC" wp14:editId="5AFF3F7B">
+            <wp:extent cx="5890600" cy="2805540"/>
+            <wp:effectExtent l="0" t="0" r="0" b="0"/>
             <wp:docPr id="1" name="Picture 1"/>
             <wp:cNvGraphicFramePr>
               <a:graphicFrameLocks xmlns:a="http://schemas.openxmlformats.org/drawingml/2006/main" noChangeAspect="1"/>
@@ -1206,8 +1204,13 @@
                     </pic:cNvPicPr>
                   </pic:nvPicPr>
                   <pic:blipFill>
-                    <a:blip r:embed="rId6" cstate="print"/>
-                    <a:srcRect/>
+                    <a:blip r:embed="rId6" cstate="print">
+                      <a:extLst>
+                        <a:ext uri="{28A0092B-C50C-407E-A947-70E740481C1C}">
+                          <a14:useLocalDpi xmlns:a14="http://schemas.microsoft.com/office/drawing/2010/main" val="0"/>
+                        </a:ext>
+                      </a:extLst>
+                    </a:blip>
                     <a:stretch>
                       <a:fillRect/>
                     </a:stretch>
@@ -1215,7 +1218,7 @@
                   <pic:spPr bwMode="auto">
                     <a:xfrm>
                       <a:off x="0" y="0"/>
-                      <a:ext cx="5890600" cy="3343263"/>
+                      <a:ext cx="5890600" cy="2805540"/>
                     </a:xfrm>
                     <a:prstGeom prst="rect">
                       <a:avLst/>
@@ -1242,16 +1245,67 @@
       <w:r>
         <w:t xml:space="preserve">Figure </w:t>
       </w:r>
-      <w:fldSimple w:instr=" SEQ Figure \* ARABIC ">
-        <w:r>
-          <w:rPr>
-            <w:noProof/>
-          </w:rPr>
-          <w:t>1</w:t>
-        </w:r>
-      </w:fldSimple>
-      <w:r>
-        <w:t>. Conceptual model of oceanic and meteorolgical forcing of water circulation over the reef in Faga'alu Bay, American Samoa</w:t>
+      <w:r>
+        <w:fldChar w:fldCharType="begin"/>
+      </w:r>
+      <w:r>
+        <w:instrText xml:space="preserve"> SEQ Figure \* ARABIC </w:instrText>
+      </w:r>
+      <w:r>
+        <w:fldChar w:fldCharType="separate"/>
+      </w:r>
+      <w:r>
+        <w:rPr>
+          <w:noProof/>
+        </w:rPr>
+        <w:t>1</w:t>
+      </w:r>
+      <w:r>
+        <w:rPr>
+          <w:noProof/>
+        </w:rPr>
+        <w:fldChar w:fldCharType="end"/>
+      </w:r>
+      <w:r>
+        <w:t xml:space="preserve">. </w:t>
+      </w:r>
+      <w:r>
+        <w:t>Hypothetical phasing of monthly sediment loading from the watershed and offshore swell height</w:t>
+      </w:r>
+      <w:r>
+        <w:fldChar w:fldCharType="begin" w:fldLock="1"/>
+      </w:r>
+      <w:r>
+        <w:instrText>ADDIN CSL_CITATION { "citationItems" : [ { "id" : "ITEM-1", "itemData" : { "DOI" : "10.1130/B26367.1", "ISSN" : "0016-7606", "author" : [ { "dropping-particle" : "", "family" : "Draut", "given" : "A E", "non-dropping-particle" : "", "parse-names" : false, "suffix" : "" }, { "dropping-particle" : "", "family" : "Bothner", "given" : "M.H.", "non-dropping-particle" : "", "parse-names" : false, "suffix" : "" }, { "dropping-particle" : "", "family" : "Field", "given" : "M.E.", "non-dropping-particle" : "", "parse-names" : false, "suffix" : "" }, { "dropping-particle" : "", "family" : "Reynolds", "given" : "R.L.", "non-dropping-particle" : "", "parse-names" : false, "suffix" : "" }, { "dropping-particle" : "", "family" : "Cochran, S.A.Logan", "given" : "J.B.", "non-dropping-particle" : "", "parse-names" : false, "suffix" : "" }, { "dropping-particle" : "", "family" : "Storlazzi", "given" : "Curt D.", "non-dropping-particle" : "", "parse-names" : false, "suffix" : "" }, { "dropping-particle" : "", "family" : "Berg", "given" : "C.J.", "non-dropping-particle" : "", "parse-names" : false, "suffix" : "" } ], "container-title" : "Geological Society of America Bulletin", "id" : "ITEM-1", "issue" : "3-4", "issued" : { "date-parts" : [ [ "2009", "2", "5" ] ] }, "page" : "574-585", "title" : "Supply and dispersal of flood sediment from a steep, tropical watershed: Hanalei Bay, Kaua'i, Hawai'i, USA", "type" : "article-journal", "volume" : "121" }, "uris" : [ "http://www.mendeley.com/documents/?uuid=dcaf7340-2db6-42f6-b579-3c066da804c3" ] } ], "mendeley" : { "previouslyFormattedCitation" : "(Draut et al., 2009)" }, "properties" : { "noteIndex" : 0 }, "schema" : "https://github.com/citation-style-language/schema/raw/master/csl-citation.json" }</w:instrText>
+      </w:r>
+      <w:r>
+        <w:fldChar w:fldCharType="separate"/>
+      </w:r>
+      <w:r>
+        <w:rPr>
+          <w:i w:val="0"/>
+          <w:noProof/>
+        </w:rPr>
+        <w:t>(</w:t>
+      </w:r>
+      <w:proofErr w:type="spellStart"/>
+      <w:r>
+        <w:rPr>
+          <w:i w:val="0"/>
+          <w:noProof/>
+        </w:rPr>
+        <w:t>Draut</w:t>
+      </w:r>
+      <w:proofErr w:type="spellEnd"/>
+      <w:r>
+        <w:rPr>
+          <w:i w:val="0"/>
+          <w:noProof/>
+        </w:rPr>
+        <w:t xml:space="preserve"> et al., 2009)</w:t>
+      </w:r>
+      <w:r>
+        <w:fldChar w:fldCharType="end"/>
       </w:r>
     </w:p>
     <w:p>
@@ -1284,15 +1338,14 @@
           <w:rFonts w:asciiTheme="minorHAnsi" w:hAnsiTheme="minorHAnsi"/>
         </w:rPr>
       </w:pPr>
-      <w:bookmarkStart w:id="3" w:name="_Toc389207938"/>
+      <w:bookmarkStart w:id="2" w:name="_Toc389207938"/>
       <w:r>
         <w:rPr>
           <w:rFonts w:asciiTheme="minorHAnsi" w:hAnsiTheme="minorHAnsi"/>
         </w:rPr>
-        <w:lastRenderedPageBreak/>
         <w:t>Pilot Study</w:t>
       </w:r>
-      <w:bookmarkEnd w:id="3"/>
+      <w:bookmarkEnd w:id="2"/>
     </w:p>
     <w:p>
       <w:pPr>
@@ -1372,6 +1425,7 @@
         <w:t xml:space="preserve"> </w:t>
       </w:r>
       <w:r>
+        <w:lastRenderedPageBreak/>
         <w:t>Sediment accumulation</w:t>
       </w:r>
       <w:r>
@@ -1453,24 +1507,37 @@
         <w:pStyle w:val="Caption"/>
         <w:jc w:val="both"/>
       </w:pPr>
-      <w:bookmarkStart w:id="4" w:name="_Ref391630281"/>
-      <w:bookmarkStart w:id="5" w:name="_Ref373221157"/>
+      <w:bookmarkStart w:id="3" w:name="_Ref391630281"/>
+      <w:bookmarkStart w:id="4" w:name="_Ref373221157"/>
       <w:r>
         <w:t xml:space="preserve">Figure </w:t>
       </w:r>
-      <w:fldSimple w:instr=" SEQ Figure \* ARABIC ">
-        <w:r>
-          <w:rPr>
-            <w:noProof/>
-          </w:rPr>
-          <w:t>2</w:t>
-        </w:r>
-      </w:fldSimple>
+      <w:r>
+        <w:fldChar w:fldCharType="begin"/>
+      </w:r>
+      <w:r>
+        <w:instrText xml:space="preserve"> SEQ Figure \* ARABIC </w:instrText>
+      </w:r>
+      <w:r>
+        <w:fldChar w:fldCharType="separate"/>
+      </w:r>
+      <w:r>
+        <w:rPr>
+          <w:noProof/>
+        </w:rPr>
+        <w:t>2</w:t>
+      </w:r>
+      <w:r>
+        <w:rPr>
+          <w:noProof/>
+        </w:rPr>
+        <w:fldChar w:fldCharType="end"/>
+      </w:r>
+      <w:bookmarkEnd w:id="3"/>
+      <w:r>
+        <w:t xml:space="preserve"> Gross sediment accumulation in tube, tile, and Astroturf sediment traps</w:t>
+      </w:r>
       <w:bookmarkEnd w:id="4"/>
-      <w:r>
-        <w:t xml:space="preserve"> Gross sediment accumulation in tube, tile, and Astroturf sediment traps</w:t>
-      </w:r>
-      <w:bookmarkEnd w:id="5"/>
     </w:p>
     <w:p>
       <w:pPr>
@@ -1528,19 +1595,32 @@
       <w:pPr>
         <w:pStyle w:val="Caption"/>
       </w:pPr>
-      <w:bookmarkStart w:id="6" w:name="_Ref374110110"/>
+      <w:bookmarkStart w:id="5" w:name="_Ref374110110"/>
       <w:r>
         <w:t xml:space="preserve">Figure </w:t>
       </w:r>
-      <w:fldSimple w:instr=" SEQ Figure \* ARABIC ">
-        <w:r>
-          <w:rPr>
-            <w:noProof/>
-          </w:rPr>
-          <w:t>3</w:t>
-        </w:r>
-      </w:fldSimple>
-      <w:bookmarkEnd w:id="6"/>
+      <w:r>
+        <w:fldChar w:fldCharType="begin"/>
+      </w:r>
+      <w:r>
+        <w:instrText xml:space="preserve"> SEQ Figure \* ARABIC </w:instrText>
+      </w:r>
+      <w:r>
+        <w:fldChar w:fldCharType="separate"/>
+      </w:r>
+      <w:r>
+        <w:rPr>
+          <w:noProof/>
+        </w:rPr>
+        <w:t>3</w:t>
+      </w:r>
+      <w:r>
+        <w:rPr>
+          <w:noProof/>
+        </w:rPr>
+        <w:fldChar w:fldCharType="end"/>
+      </w:r>
+      <w:bookmarkEnd w:id="5"/>
       <w:r>
         <w:t xml:space="preserve"> Net sedimentation on SedPods in Faga'alu Bay</w:t>
       </w:r>
@@ -1561,14 +1641,14 @@
           <w:rFonts w:asciiTheme="minorHAnsi" w:hAnsiTheme="minorHAnsi"/>
         </w:rPr>
       </w:pPr>
-      <w:bookmarkStart w:id="7" w:name="_Toc389207936"/>
+      <w:bookmarkStart w:id="6" w:name="_Toc389207936"/>
       <w:r>
         <w:rPr>
           <w:rFonts w:asciiTheme="minorHAnsi" w:hAnsiTheme="minorHAnsi"/>
         </w:rPr>
         <w:t>Research Questions</w:t>
       </w:r>
-      <w:bookmarkEnd w:id="7"/>
+      <w:bookmarkEnd w:id="6"/>
     </w:p>
     <w:p>
       <w:r>
@@ -1583,18 +1663,37 @@
           <w:numId w:val="3"/>
         </w:numPr>
       </w:pPr>
-      <w:bookmarkStart w:id="8" w:name="_Toc389207937"/>
+      <w:bookmarkStart w:id="7" w:name="_Toc389207937"/>
+      <w:r>
+        <w:t>Temporal controls:</w:t>
+      </w:r>
+    </w:p>
+    <w:p>
+      <w:pPr>
+        <w:pStyle w:val="NoSpacing"/>
+        <w:numPr>
+          <w:ilvl w:val="1"/>
+          <w:numId w:val="3"/>
+        </w:numPr>
+      </w:pPr>
       <w:r>
         <w:t>How do flood-supplied terrigenous sediment and hydrodynamic conditions interact to control</w:t>
       </w:r>
       <w:r>
         <w:t xml:space="preserve"> the </w:t>
       </w:r>
+      <w:commentRangeStart w:id="8"/>
       <w:commentRangeStart w:id="9"/>
-      <w:commentRangeStart w:id="10"/>
       <w:r>
         <w:t xml:space="preserve">gross and net </w:t>
       </w:r>
+      <w:commentRangeEnd w:id="8"/>
+      <w:r>
+        <w:rPr>
+          <w:rStyle w:val="CommentReference"/>
+        </w:rPr>
+        <w:commentReference w:id="8"/>
+      </w:r>
       <w:commentRangeEnd w:id="9"/>
       <w:r>
         <w:rPr>
@@ -1602,16 +1701,31 @@
         </w:rPr>
         <w:commentReference w:id="9"/>
       </w:r>
-      <w:commentRangeEnd w:id="10"/>
-      <w:r>
-        <w:rPr>
-          <w:rStyle w:val="CommentReference"/>
-        </w:rPr>
-        <w:commentReference w:id="10"/>
-      </w:r>
-      <w:r>
-        <w:t xml:space="preserve">deposition rate of sediment at monthly time scales in Faga’alu Bay? </w:t>
-      </w:r>
+      <w:r>
+        <w:t>deposition rate of sediment at monthly time scales</w:t>
+      </w:r>
+      <w:r>
+        <w:t xml:space="preserve"> at different locations</w:t>
+      </w:r>
+      <w:r>
+        <w:t xml:space="preserve"> in Faga’alu Bay? </w:t>
+      </w:r>
+    </w:p>
+    <w:p>
+      <w:pPr>
+        <w:pStyle w:val="NoSpacing"/>
+        <w:numPr>
+          <w:ilvl w:val="1"/>
+          <w:numId w:val="3"/>
+        </w:numPr>
+      </w:pPr>
+      <w:r>
+        <w:t>Is there a seasonal pattern of sediment deposition and removal, with sediment being deposited during the wet season when storms coincide with quiescent ocean conditions and removed during the dry season when storms coincide with active ocean conditions?</w:t>
+      </w:r>
+      <w:r>
+        <w:t xml:space="preserve"> </w:t>
+      </w:r>
+      <w:bookmarkEnd w:id="7"/>
     </w:p>
     <w:p>
       <w:pPr>
@@ -1622,12 +1736,17 @@
         </w:numPr>
       </w:pPr>
       <w:r>
-        <w:t>Is there a seasonal pattern of sediment deposition and removal, with sediment being deposited during the wet season when storms coincide with quiescent ocean conditions and removed during the dry season when storms coincide with active ocean conditions?</w:t>
-      </w:r>
-      <w:r>
-        <w:t xml:space="preserve"> </w:t>
-      </w:r>
-      <w:bookmarkEnd w:id="8"/>
+        <w:t xml:space="preserve">Spatial controls: </w:t>
+      </w:r>
+    </w:p>
+    <w:p>
+      <w:pPr>
+        <w:pStyle w:val="NoSpacing"/>
+        <w:ind w:left="720"/>
+      </w:pPr>
+      <w:r>
+        <w:t>What controls the spatial distribution of sediment deposition, and can it be predicted by the flow velocity and direction of water?</w:t>
+      </w:r>
     </w:p>
     <w:p>
       <w:pPr>
@@ -1648,14 +1767,14 @@
           <w:rFonts w:asciiTheme="minorHAnsi" w:hAnsiTheme="minorHAnsi"/>
         </w:rPr>
       </w:pPr>
-      <w:bookmarkStart w:id="11" w:name="_Toc389207939"/>
+      <w:bookmarkStart w:id="10" w:name="_Toc389207939"/>
       <w:r>
         <w:rPr>
           <w:rFonts w:asciiTheme="minorHAnsi" w:hAnsiTheme="minorHAnsi"/>
         </w:rPr>
         <w:t>Methods</w:t>
       </w:r>
-      <w:bookmarkEnd w:id="11"/>
+      <w:bookmarkEnd w:id="10"/>
     </w:p>
     <w:p>
       <w:pPr>
@@ -1789,7 +1908,15 @@
           <w:rFonts w:ascii="Calibri" w:hAnsi="Calibri"/>
           <w:color w:val="000000"/>
         </w:rPr>
-        <w:t xml:space="preserve"> but can be complicated by subsequent sediment reworking and these time scales are ill-suited to the time scales of coral mortality and effective environmental management. </w:t>
+        <w:t xml:space="preserve"> but can be complicated by subsequent sediment reworking and these time scales are ill-suited </w:t>
+      </w:r>
+      <w:r>
+        <w:rPr>
+          <w:rFonts w:ascii="Calibri" w:hAnsi="Calibri"/>
+          <w:color w:val="000000"/>
+        </w:rPr>
+        <w:lastRenderedPageBreak/>
+        <w:t xml:space="preserve">to the time scales of coral mortality and effective environmental management. </w:t>
       </w:r>
       <w:r>
         <w:t xml:space="preserve">Sediment traps are the most common method for measuring sediment accumulation in shallow coral reef environments, and collected sediment can be analyzed for composition to determine the terrigenous fraction </w:t>
@@ -1821,7 +1948,6 @@
         <w:ind w:firstLine="720"/>
       </w:pPr>
       <w:r>
-        <w:lastRenderedPageBreak/>
         <w:t xml:space="preserve">While measuring sediment accumulation on/in various devices is fairly straightforward, interpretation of the results can be complicated, making it difficult to infer hydrodynamic processes or possible effects on coral health </w:t>
       </w:r>
       <w:r>
@@ -1901,7 +2027,23 @@
           <w:rFonts w:ascii="Calibri" w:hAnsi="Calibri"/>
           <w:color w:val="000000"/>
         </w:rPr>
-        <w:t xml:space="preserve"> argue the collection rate is considered a gross collection rate since particles cannot be removed as they would be on natural benthic surfaces. Since tube traps slow the water column and prevent resuspension, they can effectively trap sediment that would have been advected through the area without being deposited </w:t>
+        <w:t xml:space="preserve"> argue the collection rate is considered a gross collection rate since particles cannot be removed as they would be on natural benthic surfaces. Since tube traps slow the water column and prevent resuspension, they can effectively trap sediment that would have been </w:t>
+      </w:r>
+      <w:proofErr w:type="spellStart"/>
+      <w:r>
+        <w:rPr>
+          <w:rFonts w:ascii="Calibri" w:hAnsi="Calibri"/>
+          <w:color w:val="000000"/>
+        </w:rPr>
+        <w:t>advected</w:t>
+      </w:r>
+      <w:proofErr w:type="spellEnd"/>
+      <w:r>
+        <w:rPr>
+          <w:rFonts w:ascii="Calibri" w:hAnsi="Calibri"/>
+          <w:color w:val="000000"/>
+        </w:rPr>
+        <w:t xml:space="preserve"> through the area without being deposited </w:t>
       </w:r>
       <w:r>
         <w:rPr>
@@ -2038,7 +2180,23 @@
           <w:rFonts w:ascii="Calibri" w:hAnsi="Calibri"/>
           <w:color w:val="000000"/>
         </w:rPr>
-        <w:t xml:space="preserve"> for resuspension, similar to the surrounding benthic substrate. Deploying a tube trap in conjunction with a SedPod </w:t>
+        <w:t xml:space="preserve"> for resuspension, similar to the surrounding benthic substrate. Deploying a tube trap in conjunction with a </w:t>
+      </w:r>
+      <w:proofErr w:type="spellStart"/>
+      <w:r>
+        <w:rPr>
+          <w:rFonts w:ascii="Calibri" w:hAnsi="Calibri"/>
+          <w:color w:val="000000"/>
+        </w:rPr>
+        <w:t>SedPod</w:t>
+      </w:r>
+      <w:proofErr w:type="spellEnd"/>
+      <w:r>
+        <w:rPr>
+          <w:rFonts w:ascii="Calibri" w:hAnsi="Calibri"/>
+          <w:color w:val="000000"/>
+        </w:rPr>
+        <w:t xml:space="preserve"> </w:t>
       </w:r>
       <w:r>
         <w:rPr>
@@ -2223,14 +2381,14 @@
           <w:rFonts w:asciiTheme="minorHAnsi" w:hAnsiTheme="minorHAnsi"/>
         </w:rPr>
       </w:pPr>
-      <w:bookmarkStart w:id="12" w:name="_Toc389207943"/>
+      <w:bookmarkStart w:id="11" w:name="_Toc389207943"/>
       <w:r>
         <w:rPr>
           <w:rFonts w:asciiTheme="minorHAnsi" w:hAnsiTheme="minorHAnsi"/>
         </w:rPr>
         <w:t xml:space="preserve">Sediment </w:t>
       </w:r>
-      <w:bookmarkEnd w:id="12"/>
+      <w:bookmarkEnd w:id="11"/>
       <w:r>
         <w:rPr>
           <w:rFonts w:asciiTheme="minorHAnsi" w:hAnsiTheme="minorHAnsi"/>
@@ -2343,20 +2501,12 @@
           <w:rFonts w:asciiTheme="minorHAnsi" w:hAnsiTheme="minorHAnsi"/>
         </w:rPr>
       </w:pPr>
-      <w:bookmarkStart w:id="13" w:name="_Toc389207945"/>
       <w:r>
         <w:rPr>
           <w:rFonts w:asciiTheme="minorHAnsi" w:hAnsiTheme="minorHAnsi"/>
         </w:rPr>
-        <w:t xml:space="preserve">Monthly </w:t>
-      </w:r>
-      <w:r>
-        <w:rPr>
-          <w:rFonts w:asciiTheme="minorHAnsi" w:hAnsiTheme="minorHAnsi"/>
-        </w:rPr>
-        <w:t>Sedimentation model</w:t>
-      </w:r>
-      <w:bookmarkEnd w:id="13"/>
+        <w:t xml:space="preserve">Temporal variation in sediment accumulation </w:t>
+      </w:r>
     </w:p>
     <w:p>
       <w:pPr>
@@ -2379,7 +2529,11 @@
         <w:t xml:space="preserve"> is an important control on sedimentation rates on corals but wave conditions decrease sediment deposition in two ways: 1) by flushing recently loaded sediment away from the corals before it can be deposited (in-phase with sediment discharge) and 2) resuspending and removing sediment that has been previously deposited (out-of-phase with sediment loading). Sediment loading out-of-phase with high swell conditions </w:t>
       </w:r>
       <w:r>
-        <w:t>causes higher deposition rates and longer residence times</w:t>
+        <w:t xml:space="preserve">causes higher deposition rates and </w:t>
+      </w:r>
+      <w:r>
+        <w:lastRenderedPageBreak/>
+        <w:t>longer residence times</w:t>
       </w:r>
       <w:r>
         <w:t xml:space="preserve"> than sediment loading in-phase with high swell conditions </w:t>
@@ -2474,11 +2628,13 @@
         <w:fldChar w:fldCharType="end"/>
       </w:r>
       <w:r>
-        <w:t xml:space="preserve">, and our pilot study, we hypothesize that sedimentation on the reef is controlled by both sediment loading from the watershed and variable </w:t>
-      </w:r>
-      <w:r>
-        <w:lastRenderedPageBreak/>
-        <w:t>oceanographic conditions that alter the amount, composition, and spatial distribution of sediment that settles on coral. This hypothesis will be tested using a combination of measured and modeled values of sediment loading from the watershed</w:t>
+        <w:t>, and our pilot study, we hypothesize that sedimentation on the reef is controlled by both sediment loading from the watershed</w:t>
+      </w:r>
+      <w:r>
+        <w:t>, sediment resuspension of reef-derived carbonate sediment,</w:t>
+      </w:r>
+      <w:r>
+        <w:t xml:space="preserve"> and variable oceanographic conditions that alter the amount, composition, and spatial distribution of sediment that settles on coral. This hypothesis will be tested using a combination of measured and modeled values of sediment loading from the watershed</w:t>
       </w:r>
       <w:r>
         <w:t>,</w:t>
@@ -2493,13 +2649,19 @@
         <w:t>developed in Paper One of this proposal</w:t>
       </w:r>
       <w:r>
-        <w:t xml:space="preserve">, </w:t>
+        <w:t>,</w:t>
+      </w:r>
+      <w:r>
+        <w:t xml:space="preserve"> and</w:t>
+      </w:r>
+      <w:r>
+        <w:t xml:space="preserve"> </w:t>
       </w:r>
       <w:r>
         <w:t>a model of water circulation and residence time developed in Paper Two of this proposal</w:t>
       </w:r>
       <w:r>
-        <w:t xml:space="preserve">, and meteorological conditions (wind speed and direction). </w:t>
+        <w:t xml:space="preserve">. </w:t>
       </w:r>
     </w:p>
     <w:p>
@@ -2508,10 +2670,16 @@
         <w:ind w:left="0" w:firstLine="576"/>
       </w:pPr>
       <w:r>
-        <w:t xml:space="preserve">Statistical models, including both simple linear regression models and more complex generalized additive mixed models (GAMMs) will be used to establish the relative controls of each measured variable on sedimentation rates, both the average </w:t>
-      </w:r>
-      <w:r>
-        <w:t xml:space="preserve">for North and South reefs </w:t>
+        <w:t>Statistical models, including both simple linear regression models and more complex generalized additive mixed models (GAMMs) will be used to establish the relative controls of each mea</w:t>
+      </w:r>
+      <w:r>
+        <w:t xml:space="preserve">sured variable on sediment accumulation </w:t>
+      </w:r>
+      <w:r>
+        <w:t xml:space="preserve">rates, both the average </w:t>
+      </w:r>
+      <w:r>
+        <w:t xml:space="preserve">for North and South reefs, </w:t>
       </w:r>
       <w:r>
         <w:t xml:space="preserve">and at each of the nine locations where accumulation will be measured. The modeling approach is similar to other efforts that have attempted to limit the complexity of the modeling approach, but still account for the impact of ocean conditions on sedimentation </w:t>
@@ -2569,12 +2737,14 @@
       <w:r>
         <w:t xml:space="preserve">) at location </w:t>
       </w:r>
+      <w:proofErr w:type="spellStart"/>
       <w:r>
         <w:rPr>
           <w:i/>
         </w:rPr>
         <w:t>i</w:t>
       </w:r>
+      <w:proofErr w:type="spellEnd"/>
       <w:r>
         <w:t xml:space="preserve"> in the bay during month </w:t>
       </w:r>
@@ -2603,9 +2773,9 @@
         <w:tblLook w:val="04A0" w:firstRow="1" w:lastRow="0" w:firstColumn="1" w:lastColumn="0" w:noHBand="0" w:noVBand="1"/>
       </w:tblPr>
       <w:tblGrid>
-        <w:gridCol w:w="1903"/>
-        <w:gridCol w:w="4627"/>
-        <w:gridCol w:w="2830"/>
+        <w:gridCol w:w="1918"/>
+        <w:gridCol w:w="4596"/>
+        <w:gridCol w:w="2846"/>
       </w:tblGrid>
       <w:tr>
         <w:tc>
@@ -2729,49 +2899,23 @@
                         <w:kern w:val="24"/>
                         <w:sz w:val="28"/>
                       </w:rPr>
-                      <m:t>(t),F(t),</m:t>
+                      <m:t>(t),</m:t>
                     </m:r>
-                    <m:sSub>
-                      <m:sSubPr>
-                        <m:ctrlPr>
-                          <w:rPr>
-                            <w:rFonts w:ascii="Cambria Math" w:hAnsi="Cambria Math"/>
-                            <w:kern w:val="24"/>
-                            <w:sz w:val="28"/>
-                          </w:rPr>
-                        </m:ctrlPr>
-                      </m:sSubPr>
-                      <m:e>
-                        <m:r>
-                          <w:rPr>
-                            <w:rFonts w:ascii="Cambria Math" w:hAnsi="Cambria Math"/>
-                            <w:kern w:val="24"/>
-                            <w:sz w:val="28"/>
-                          </w:rPr>
-                          <m:t>L</m:t>
-                        </m:r>
-                      </m:e>
-                      <m:sub>
-                        <m:r>
-                          <w:rPr>
-                            <w:rFonts w:ascii="Cambria Math" w:hAnsi="Cambria Math"/>
-                            <w:kern w:val="24"/>
-                            <w:sz w:val="28"/>
-                          </w:rPr>
-                          <m:t>i</m:t>
-                        </m:r>
-                      </m:sub>
-                    </m:sSub>
                     <m:r>
-                      <m:rPr>
-                        <m:sty m:val="p"/>
-                      </m:rPr>
                       <w:rPr>
                         <w:rFonts w:ascii="Cambria Math" w:hAnsi="Cambria Math"/>
                         <w:kern w:val="24"/>
                         <w:sz w:val="28"/>
                       </w:rPr>
-                      <m:t>,</m:t>
+                      <m:t>R</m:t>
+                    </m:r>
+                    <m:r>
+                      <w:rPr>
+                        <w:rFonts w:ascii="Cambria Math" w:hAnsi="Cambria Math"/>
+                        <w:kern w:val="24"/>
+                        <w:sz w:val="28"/>
+                      </w:rPr>
+                      <m:t>(t),</m:t>
                     </m:r>
                     <m:sSub>
                       <m:sSubPr>
@@ -2861,7 +3005,15 @@
         <w:rPr>
           <w:kern w:val="24"/>
         </w:rPr>
-        <w:t>where S</w:t>
+        <w:t xml:space="preserve">where </w:t>
+      </w:r>
+      <w:proofErr w:type="spellStart"/>
+      <w:proofErr w:type="gramStart"/>
+      <w:r>
+        <w:rPr>
+          <w:kern w:val="24"/>
+        </w:rPr>
+        <w:t>S</w:t>
       </w:r>
       <w:r>
         <w:rPr>
@@ -2870,41 +3022,49 @@
         </w:rPr>
         <w:t>w</w:t>
       </w:r>
+      <w:proofErr w:type="spellEnd"/>
       <w:r>
         <w:rPr>
           <w:kern w:val="24"/>
         </w:rPr>
-        <w:t>(t) is sediment loading from the watershed in a given month, F(t) is flow velocity over the reef flat (modeled as a function of mean monthly offshore wave energy</w:t>
-      </w:r>
+        <w:t>(</w:t>
+      </w:r>
+      <w:proofErr w:type="gramEnd"/>
       <w:r>
         <w:rPr>
           <w:kern w:val="24"/>
         </w:rPr>
+        <w:t>t) is sediment loading from t</w:t>
+      </w:r>
+      <w:r>
+        <w:rPr>
+          <w:kern w:val="24"/>
+        </w:rPr>
+        <w:t>he watershed in a given month, R</w:t>
+      </w:r>
+      <w:r>
+        <w:rPr>
+          <w:kern w:val="24"/>
+        </w:rPr>
+        <w:t xml:space="preserve">(t) is </w:t>
+      </w:r>
+      <w:r>
+        <w:rPr>
+          <w:kern w:val="24"/>
+        </w:rPr>
+        <w:t>water residence time</w:t>
+      </w:r>
+      <w:r>
+        <w:rPr>
+          <w:kern w:val="24"/>
+        </w:rPr>
+        <w:t xml:space="preserve"> over the reef flat (modeled as a function of mean monthly offshore wave energy</w:t>
+      </w:r>
+      <w:r>
+        <w:rPr>
+          <w:kern w:val="24"/>
+        </w:rPr>
         <w:t xml:space="preserve"> and wind speed/direction</w:t>
-      </w:r>
-      <w:r>
-        <w:rPr>
-          <w:kern w:val="24"/>
-        </w:rPr>
-        <w:t xml:space="preserve">), L is a dummy </w:t>
-      </w:r>
-      <w:r>
-        <w:rPr>
-          <w:kern w:val="24"/>
-        </w:rPr>
-        <w:t>variable for location (northern/</w:t>
-      </w:r>
-      <w:r>
-        <w:rPr>
-          <w:kern w:val="24"/>
-        </w:rPr>
-        <w:t>southern reef</w:t>
-      </w:r>
-      <w:r>
-        <w:rPr>
-          <w:kern w:val="24"/>
-        </w:rPr>
-        <w:t>, or individual sediment trap</w:t>
       </w:r>
       <w:r>
         <w:rPr>
@@ -2971,7 +3131,11 @@
         <w:jc w:val="both"/>
       </w:pPr>
       <w:r>
-        <w:t>Field observations suggest that sediment larger than fine sand settle before reaching the corals. Sediment loading (S</w:t>
+        <w:t>Field observations suggest that sediment larger than fine sand settle before reaching the corals. Sediment loading (</w:t>
+      </w:r>
+      <w:proofErr w:type="spellStart"/>
+      <w:r>
+        <w:t>S</w:t>
       </w:r>
       <w:r>
         <w:rPr>
@@ -2979,6 +3143,7 @@
         </w:rPr>
         <w:t>w</w:t>
       </w:r>
+      <w:proofErr w:type="spellEnd"/>
       <w:r>
         <w:t>) refer</w:t>
       </w:r>
@@ -2992,7 +3157,7 @@
         <w:rPr>
           <w:rStyle w:val="CommentReference"/>
         </w:rPr>
-        <w:commentReference w:id="14"/>
+        <w:commentReference w:id="12"/>
       </w:r>
       <w:r>
         <w:t xml:space="preserve">. </w:t>
@@ -3004,7 +3169,33 @@
         <w:t>ediment loading from</w:t>
       </w:r>
       <w:r>
-        <w:t xml:space="preserve"> the watershed is calculated as the sum of sediment yield from storm events, using the </w:t>
+        <w:t xml:space="preserve"> the watershed is calculated as the sum of </w:t>
+      </w:r>
+      <w:r>
+        <w:t xml:space="preserve">suspended </w:t>
+      </w:r>
+      <w:r>
+        <w:t>sediment yield from storm events</w:t>
+      </w:r>
+      <w:r>
+        <w:t xml:space="preserve"> (</w:t>
+      </w:r>
+      <w:proofErr w:type="spellStart"/>
+      <w:r>
+        <w:t>SSY</w:t>
+      </w:r>
+      <w:r>
+        <w:rPr>
+          <w:vertAlign w:val="subscript"/>
+        </w:rPr>
+        <w:t>i</w:t>
+      </w:r>
+      <w:proofErr w:type="spellEnd"/>
+      <w:r>
+        <w:t>)</w:t>
+      </w:r>
+      <w:r>
+        <w:t xml:space="preserve">, using the </w:t>
       </w:r>
       <w:r>
         <w:t>model from paper 1</w:t>
@@ -3083,7 +3274,13 @@
                       <w:rPr>
                         <w:rFonts w:ascii="Cambria Math" w:hAnsi="Cambria Math"/>
                       </w:rPr>
-                      <m:t xml:space="preserve">ev </m:t>
+                      <m:t>i</m:t>
+                    </m:r>
+                    <m:r>
+                      <w:rPr>
+                        <w:rFonts w:ascii="Cambria Math" w:hAnsi="Cambria Math"/>
+                      </w:rPr>
+                      <m:t xml:space="preserve"> </m:t>
                     </m:r>
                   </m:sub>
                   <m:sup>
@@ -3225,12 +3422,21 @@
                 <w:rFonts w:ascii="Cambria" w:hAnsi="Cambria"/>
               </w:rPr>
             </w:pPr>
+            <w:proofErr w:type="gramStart"/>
             <w:r>
               <w:rPr>
                 <w:rFonts w:ascii="Cambria" w:hAnsi="Cambria"/>
               </w:rPr>
-              <w:t xml:space="preserve">where the regression coefficients α and β are obtained by ordinary least squares regression on the logarithms of </w:t>
+              <w:t>where</w:t>
             </w:r>
+            <w:proofErr w:type="gramEnd"/>
+            <w:r>
+              <w:rPr>
+                <w:rFonts w:ascii="Cambria" w:hAnsi="Cambria"/>
+              </w:rPr>
+              <w:t xml:space="preserve"> the regression coefficients α and β are obtained by ordinary least squares regression on the logarithms of </w:t>
+            </w:r>
+            <w:proofErr w:type="spellStart"/>
             <w:r>
               <w:rPr>
                 <w:rFonts w:ascii="Cambria" w:hAnsi="Cambria"/>
@@ -3244,7 +3450,16 @@
                 <w:i/>
                 <w:vertAlign w:val="subscript"/>
               </w:rPr>
-              <w:t xml:space="preserve">ev  </w:t>
+              <w:t>i</w:t>
+            </w:r>
+            <w:proofErr w:type="spellEnd"/>
+            <w:r>
+              <w:rPr>
+                <w:rFonts w:ascii="Cambria" w:hAnsi="Cambria"/>
+                <w:i/>
+                <w:vertAlign w:val="subscript"/>
+              </w:rPr>
+              <w:t xml:space="preserve">  </w:t>
             </w:r>
             <w:r>
               <w:rPr>
@@ -3252,6 +3467,7 @@
               </w:rPr>
               <w:t xml:space="preserve">and </w:t>
             </w:r>
+            <w:proofErr w:type="spellStart"/>
             <w:r>
               <w:rPr>
                 <w:rFonts w:ascii="Cambria" w:hAnsi="Cambria"/>
@@ -3267,11 +3483,18 @@
               </w:rPr>
               <w:t>max</w:t>
             </w:r>
+            <w:proofErr w:type="spellEnd"/>
             <w:r>
               <w:rPr>
                 <w:rFonts w:ascii="Cambria" w:hAnsi="Cambria"/>
               </w:rPr>
               <w:t>.</w:t>
+            </w:r>
+            <w:r>
+              <w:rPr>
+                <w:rFonts w:ascii="Cambria" w:hAnsi="Cambria"/>
+              </w:rPr>
+              <w:t xml:space="preserve"> Suspended sediment from each event during the month is summed:</w:t>
             </w:r>
           </w:p>
         </w:tc>
@@ -3395,7 +3618,7 @@
                           <w:rPr>
                             <w:rFonts w:ascii="Cambria Math" w:hAnsi="Cambria Math"/>
                           </w:rPr>
-                          <m:t>EV</m:t>
+                          <m:t>i</m:t>
                         </m:r>
                       </m:sub>
                     </m:sSub>
@@ -3417,10 +3640,17 @@
           </w:tcPr>
           <w:p>
             <w:pPr>
+              <w:jc w:val="right"/>
               <w:rPr>
                 <w:rFonts w:ascii="Cambria" w:hAnsi="Cambria"/>
               </w:rPr>
             </w:pPr>
+            <w:r>
+              <w:rPr>
+                <w:rFonts w:ascii="Cambria" w:hAnsi="Cambria"/>
+              </w:rPr>
+              <w:t>Equation 2</w:t>
+            </w:r>
           </w:p>
         </w:tc>
       </w:tr>
@@ -3442,11 +3672,19 @@
                 <w:rFonts w:ascii="Cambria" w:hAnsi="Cambria"/>
               </w:rPr>
             </w:pPr>
+            <w:proofErr w:type="gramStart"/>
             <w:r>
               <w:rPr>
                 <w:rFonts w:ascii="Cambria" w:hAnsi="Cambria"/>
               </w:rPr>
-              <w:t>where SSY</w:t>
+              <w:t>where</w:t>
+            </w:r>
+            <w:proofErr w:type="gramEnd"/>
+            <w:r>
+              <w:rPr>
+                <w:rFonts w:ascii="Cambria" w:hAnsi="Cambria"/>
+              </w:rPr>
+              <w:t xml:space="preserve"> SSY</w:t>
             </w:r>
             <w:r>
               <w:rPr>
@@ -3507,13 +3745,29 @@
         <w:t>Water residence time</w:t>
       </w:r>
       <w:r>
+        <w:t xml:space="preserve"> for each 100m x 100m grid cell containing a sediment trap/</w:t>
+      </w:r>
+      <w:proofErr w:type="spellStart"/>
+      <w:r>
+        <w:t>SedPod</w:t>
+      </w:r>
+      <w:proofErr w:type="spellEnd"/>
+      <w:r>
         <w:t xml:space="preserve"> will be calculated</w:t>
       </w:r>
       <w:r>
         <w:t xml:space="preserve"> from </w:t>
       </w:r>
       <w:r>
-        <w:t>NOAA WaveWatch III swell model output</w:t>
+        <w:t xml:space="preserve">NOAA </w:t>
+      </w:r>
+      <w:proofErr w:type="spellStart"/>
+      <w:r>
+        <w:t>WaveWatch</w:t>
+      </w:r>
+      <w:proofErr w:type="spellEnd"/>
+      <w:r>
+        <w:t xml:space="preserve"> III swell model output</w:t>
       </w:r>
       <w:r>
         <w:t xml:space="preserve"> and</w:t>
@@ -3522,75 +3776,78 @@
         <w:t xml:space="preserve"> the model developed in</w:t>
       </w:r>
       <w:r>
-        <w:t xml:space="preserve"> paper 2</w:t>
-      </w:r>
-      <w:r>
-        <w:t xml:space="preserve">. </w:t>
+        <w:t xml:space="preserve"> Paper Two</w:t>
+      </w:r>
+      <w:r>
+        <w:t>. R</w:t>
+      </w:r>
+      <w:r>
+        <w:rPr>
+          <w:rFonts w:eastAsiaTheme="minorEastAsia"/>
+        </w:rPr>
+        <w:t>esidence time is the amount of time a parcel of water remains in the</w:t>
+      </w:r>
+      <w:r>
+        <w:rPr>
+          <w:rFonts w:eastAsiaTheme="minorEastAsia"/>
+        </w:rPr>
+        <w:t xml:space="preserve"> grid cell, and is directly calculated from flow speed</w:t>
+      </w:r>
+      <w:r>
+        <w:rPr>
+          <w:rFonts w:eastAsiaTheme="minorEastAsia"/>
+        </w:rPr>
+        <w:t xml:space="preserve">. We propose </w:t>
+      </w:r>
+      <w:r>
+        <w:rPr>
+          <w:rFonts w:eastAsiaTheme="minorEastAsia"/>
+        </w:rPr>
+        <w:t>that</w:t>
       </w:r>
       <w:r>
         <w:rPr>
           <w:rStyle w:val="CommentReference"/>
         </w:rPr>
-        <w:commentReference w:id="15"/>
+        <w:commentReference w:id="13"/>
       </w:r>
       <w:r>
         <w:rPr>
           <w:rFonts w:eastAsiaTheme="minorEastAsia"/>
         </w:rPr>
-        <w:t xml:space="preserve">Flushing time is the amount of time for the volume of water in the lagoon to be exchanged with fresh ocean water pumped over the fringe reef by wave action. Residence time is the amount of time a parcel of water remains in the lagoon, and correlates with flushing time. We propose average flushing </w:t>
-      </w:r>
-      <w:commentRangeStart w:id="16"/>
+        <w:t xml:space="preserve"> residence time </w:t>
+      </w:r>
       <w:r>
         <w:rPr>
           <w:rFonts w:eastAsiaTheme="minorEastAsia"/>
         </w:rPr>
-        <w:t>time</w:t>
-      </w:r>
-      <w:commentRangeEnd w:id="16"/>
-      <w:r>
-        <w:rPr>
-          <w:rStyle w:val="CommentReference"/>
-        </w:rPr>
-        <w:commentReference w:id="16"/>
+        <w:t>decreases with increased mean monthly swell height</w:t>
       </w:r>
       <w:r>
         <w:rPr>
           <w:rFonts w:eastAsiaTheme="minorEastAsia"/>
         </w:rPr>
-        <w:t xml:space="preserve"> (</w:t>
+        <w:t xml:space="preserve">, </w:t>
       </w:r>
       <w:r>
         <w:rPr>
           <w:rFonts w:eastAsiaTheme="minorEastAsia"/>
-          <w:i/>
-        </w:rPr>
-        <w:t>F(t)</w:t>
+        </w:rPr>
+        <w:lastRenderedPageBreak/>
+        <w:t xml:space="preserve">and </w:t>
       </w:r>
       <w:r>
         <w:rPr>
           <w:rFonts w:eastAsiaTheme="minorEastAsia"/>
         </w:rPr>
-        <w:t>) decreases exponentially with increased mean monthly swell height:</w:t>
-      </w:r>
-    </w:p>
-    <w:p>
-      <w:pPr>
-        <w:pStyle w:val="Caption"/>
-        <w:keepNext/>
-      </w:pPr>
-      <w:bookmarkStart w:id="17" w:name="_Ref374203721"/>
-      <w:r>
-        <w:t xml:space="preserve">Equation </w:t>
-      </w:r>
-      <w:fldSimple w:instr=" SEQ Equation \* ARABIC ">
-        <w:r>
-          <w:rPr>
-            <w:noProof/>
-          </w:rPr>
-          <w:t>2</w:t>
-        </w:r>
-      </w:fldSimple>
-      <w:bookmarkEnd w:id="17"/>
+        <w:t>the relationship between swell height and flow speed in each grid cell will be determined in Paper Two, of the form</w:t>
+      </w:r>
+      <w:r>
+        <w:rPr>
+          <w:rFonts w:eastAsiaTheme="minorEastAsia"/>
+        </w:rPr>
+        <w:t>:</w:t>
+      </w:r>
     </w:p>
     <w:tbl>
       <w:tblPr>
@@ -3646,7 +3903,7 @@
                   <w:rPr>
                     <w:rFonts w:ascii="Cambria Math" w:hAnsi="Cambria Math"/>
                   </w:rPr>
-                  <m:t>F</m:t>
+                  <m:t>R</m:t>
                 </m:r>
                 <m:d>
                   <m:dPr>
@@ -3748,47 +4005,9 @@
           <w:p>
             <w:pPr>
               <w:jc w:val="right"/>
-              <w:rPr>
-                <w:u w:val="single"/>
-              </w:rPr>
             </w:pPr>
             <w:r>
-              <w:rPr>
-                <w:u w:val="single"/>
-              </w:rPr>
-              <w:fldChar w:fldCharType="begin"/>
-            </w:r>
-            <w:r>
-              <w:rPr>
-                <w:u w:val="single"/>
-              </w:rPr>
-              <w:instrText xml:space="preserve"> REF _Ref374203721 \h  \* MERGEFORMAT </w:instrText>
-            </w:r>
-            <w:r>
-              <w:rPr>
-                <w:u w:val="single"/>
-              </w:rPr>
-            </w:r>
-            <w:r>
-              <w:rPr>
-                <w:u w:val="single"/>
-              </w:rPr>
-              <w:fldChar w:fldCharType="separate"/>
-            </w:r>
-            <w:r>
-              <w:t xml:space="preserve">Equation </w:t>
-            </w:r>
-            <w:r>
-              <w:rPr>
-                <w:noProof/>
-              </w:rPr>
-              <w:t>2</w:t>
-            </w:r>
-            <w:r>
-              <w:rPr>
-                <w:u w:val="single"/>
-              </w:rPr>
-              <w:fldChar w:fldCharType="end"/>
+              <w:t>Equation 3</w:t>
             </w:r>
           </w:p>
         </w:tc>
@@ -3809,18 +4028,34 @@
             <w:pPr>
               <w:jc w:val="both"/>
             </w:pPr>
+            <w:proofErr w:type="gramStart"/>
             <w:r>
-              <w:lastRenderedPageBreak/>
-              <w:t xml:space="preserve">where </w:t>
+              <w:t>where</w:t>
+            </w:r>
+            <w:proofErr w:type="gramEnd"/>
+            <w:r>
+              <w:t xml:space="preserve"> </w:t>
             </w:r>
             <w:r>
               <w:rPr>
                 <w:i/>
               </w:rPr>
-              <w:t>F(t)</w:t>
+              <w:t>R</w:t>
             </w:r>
             <w:r>
-              <w:t xml:space="preserve"> is the average flushing time for month </w:t>
+              <w:rPr>
+                <w:i/>
+              </w:rPr>
+              <w:t>(t)</w:t>
+            </w:r>
+            <w:r>
+              <w:t xml:space="preserve"> is the </w:t>
+            </w:r>
+            <w:r>
+              <w:t xml:space="preserve">water residence </w:t>
+            </w:r>
+            <w:r>
+              <w:t xml:space="preserve">time for month </w:t>
             </w:r>
             <w:r>
               <w:rPr>
@@ -3904,6 +4139,12 @@
               </w:rPr>
               <w:t xml:space="preserve"> are calibration coefficients.</w:t>
             </w:r>
+            <w:r>
+              <w:rPr>
+                <w:rFonts w:eastAsiaTheme="minorEastAsia"/>
+              </w:rPr>
+              <w:t xml:space="preserve"> Depending on the modeling results from Paper Two, it may be necessary to calculate and average water residence time daily to determine mean monthly residence time.</w:t>
+            </w:r>
           </w:p>
         </w:tc>
       </w:tr>
@@ -3911,6 +4152,9 @@
     <w:p>
       <w:pPr>
         <w:jc w:val="both"/>
+        <w:rPr>
+          <w:b/>
+        </w:rPr>
       </w:pPr>
     </w:p>
     <w:p>
@@ -3930,16 +4174,36 @@
     <w:p>
       <w:pPr>
         <w:ind w:firstLine="576"/>
-        <w:rPr>
-          <w:rFonts w:ascii="Calibri" w:hAnsi="Calibri"/>
-          <w:color w:val="000000"/>
-        </w:rPr>
-      </w:pPr>
-      <w:r>
-        <w:t xml:space="preserve">If monthly sediment loading and monthly mean water </w:t>
-      </w:r>
-      <w:r>
-        <w:t xml:space="preserve">flushing </w:t>
+      </w:pPr>
+      <w:r>
+        <w:t>It may be determined</w:t>
+      </w:r>
+      <w:r>
+        <w:t xml:space="preserve"> that sediment deposition is </w:t>
+      </w:r>
+      <w:r>
+        <w:t xml:space="preserve">a function of </w:t>
+      </w:r>
+      <w:r>
+        <w:t>sediment loading and water circulation processes interacting on daily time scales</w:t>
+      </w:r>
+      <w:r>
+        <w:t>, where hydrodynamic conditions only on the day of sediment discharge and not the mean monthly condition, are important</w:t>
+      </w:r>
+      <w:r>
+        <w:t>.</w:t>
+      </w:r>
+      <w:r>
+        <w:t xml:space="preserve"> </w:t>
+      </w:r>
+      <w:r>
+        <w:t xml:space="preserve">If monthly sediment loading and monthly mean </w:t>
+      </w:r>
+      <w:r>
+        <w:t>residence</w:t>
+      </w:r>
+      <w:r>
+        <w:t xml:space="preserve"> </w:t>
       </w:r>
       <w:r>
         <w:t xml:space="preserve">time </w:t>
@@ -3951,7 +4215,13 @@
         <w:t xml:space="preserve"> not</w:t>
       </w:r>
       <w:r>
-        <w:t xml:space="preserve"> show variable phasing of sediment loading and swell height it might be necessary to investigate</w:t>
+        <w:t xml:space="preserve"> </w:t>
+      </w:r>
+      <w:r>
+        <w:t>adequately predict sediment accumulation in the sediment traps,</w:t>
+      </w:r>
+      <w:r>
+        <w:t xml:space="preserve"> it might be necessary to investigate</w:t>
       </w:r>
       <w:r>
         <w:t xml:space="preserve"> sediment loading and</w:t>
@@ -3960,10 +4230,16 @@
         <w:t xml:space="preserve"> </w:t>
       </w:r>
       <w:r>
-        <w:t>water circulation</w:t>
-      </w:r>
-      <w:r>
-        <w:t xml:space="preserve"> on daily scales to determine the nature of sediment loading and wave height phasing</w:t>
+        <w:t xml:space="preserve">water </w:t>
+      </w:r>
+      <w:r>
+        <w:t>residence times</w:t>
+      </w:r>
+      <w:r>
+        <w:t xml:space="preserve"> on daily </w:t>
+      </w:r>
+      <w:r>
+        <w:t>scales, and further refine the statistical analysis and equations</w:t>
       </w:r>
       <w:r>
         <w:t>.</w:t>
@@ -3972,6 +4248,407 @@
         <w:t xml:space="preserve"> In that instance, daily sediment loading and daily mean flushing time will be used to assess daily deposition, which can be compared to the monthly sediment accumulation measurements.</w:t>
       </w:r>
     </w:p>
+    <w:p>
+      <w:pPr>
+        <w:jc w:val="both"/>
+        <w:rPr>
+          <w:b/>
+        </w:rPr>
+      </w:pPr>
+      <w:r>
+        <w:rPr>
+          <w:b/>
+        </w:rPr>
+        <w:t>Monthly and Seasonal patterns of sediment deposition and removal</w:t>
+      </w:r>
+    </w:p>
+    <w:p>
+      <w:pPr>
+        <w:ind w:firstLine="576"/>
+      </w:pPr>
+      <w:r>
+        <w:t xml:space="preserve">Two time scales of analysis will be pursued: monthly and seasonal (dry and wet season). Monthly measurements of sediment loading, hydrodynamic conditions, and the subsequent sediment accumulation are used to assess the importance of controls on net sedimentation. A monthly time interval was chosen to correspond with other studies found in the literature </w:t>
+      </w:r>
+      <w:r>
+        <w:fldChar w:fldCharType="begin" w:fldLock="1"/>
+      </w:r>
+      <w:r>
+        <w:instrText>ADDIN CSL_CITATION { "citationItems" : [ { "id" : "ITEM-1", "itemData" : { "DOI" : "10.1016/j.ecss.2005.07.025", "ISSN" : "02727714", "author" : [ { "dropping-particle" : "", "family" : "Victor", "given" : "Steven", "non-dropping-particle" : "", "parse-names" : false, "suffix" : "" }, { "dropping-particle" : "", "family" : "Neth", "given" : "Leinson", "non-dropping-particle" : "", "parse-names" : false, "suffix" : "" }, { "dropping-particle" : "", "family" : "Golbuu", "given" : "Yimnang", "non-dropping-particle" : "", "parse-names" : false, "suffix" : "" }, { "dropping-particle" : "", "family" : "Wolanski", "given" : "Eric", "non-dropping-particle" : "", "parse-names" : false, "suffix" : "" }, { "dropping-particle" : "", "family" : "Richmond", "given" : "Robert H.", "non-dropping-particle" : "", "parse-names" : false, "suffix" : "" } ], "container-title" : "Estuarine, Coastal and Shelf Science", "id" : "ITEM-1", "issue" : "3-4", "issued" : { "date-parts" : [ [ "2006", "2" ] ] }, "page" : "409-416", "title" : "Sedimentation in mangroves and coral reefs in a wet tropical island, Pohnpei, Micronesia", "type" : "article-journal", "volume" : "66" }, "uris" : [ "http://www.mendeley.com/documents/?uuid=93599880-52b5-45d7-8f48-d3b271c58085" ] }, { "id" : "ITEM-2", "itemData" : { "ISBN" : "0272-7714", "author" : [ { "dropping-particle" : "", "family" : "Muzuka", "given" : "A N N", "non-dropping-particle" : "", "parse-names" : false, "suffix" : "" }, { "dropping-particle" : "", "family" : "Dubi", "given" : "A M", "non-dropping-particle" : "", "parse-names" : false, "suffix" : "" }, { "dropping-particle" : "", "family" : "Muhando", "given" : "C A", "non-dropping-particle" : "", "parse-names" : false, "suffix" : "" }, { "dropping-particle" : "", "family" : "Shaghude", "given" : "Y W", "non-dropping-particle" : "", "parse-names" : false, "suffix" : "" } ], "container-title" : "Estuarine, Coastal and Shelf Science", "id" : "ITEM-2", "issue" : "2", "issued" : { "date-parts" : [ [ "2010" ] ] }, "page" : "137-144", "title" : "Impact of hydrographic parameters and seasonal variation in sediment fluxes on coral status at Chumbe and Bawe reefs, Zanzibar, Tanzania", "type" : "article-journal", "volume" : "89" }, "uris" : [ "http://www.mendeley.com/documents/?uuid=b81e7aa2-7692-41a2-a16b-d70cd1811399" ] } ], "mendeley" : { "previouslyFormattedCitation" : "(Muzuka et al., 2010; Victor et al., 2006)" }, "properties" : { "noteIndex" : 0 }, "schema" : "https://github.com/citation-style-language/schema/raw/master/csl-citation.json" }</w:instrText>
+      </w:r>
+      <w:r>
+        <w:fldChar w:fldCharType="separate"/>
+      </w:r>
+      <w:r>
+        <w:rPr>
+          <w:noProof/>
+        </w:rPr>
+        <w:t>(Muzuka et al., 2010; Victor et al., 2006)</w:t>
+      </w:r>
+      <w:r>
+        <w:fldChar w:fldCharType="end"/>
+      </w:r>
+      <w:r>
+        <w:t xml:space="preserve">, to sample enough storm events to collect enough sediment for analysis, and for logistical reasons due to the high spatial coverage of sites and limited field personnel and resources. </w:t>
+      </w:r>
+    </w:p>
+    <w:p>
+      <w:pPr>
+        <w:ind w:firstLine="576"/>
+      </w:pPr>
+      <w:r>
+        <w:t xml:space="preserve">An assessment of differences between dry and wet season sediment dynamics is useful to determine if there are seasonal patterns or modes that may be relevant to long term sediment accumulation or coral conservation and restoration </w:t>
+      </w:r>
+      <w:r>
+        <w:fldChar w:fldCharType="begin" w:fldLock="1"/>
+      </w:r>
+      <w:r>
+        <w:instrText>ADDIN CSL_CITATION { "citationItems" : [ { "id" : "ITEM-1", "itemData" : { "ISBN" : "0272-7714", "author" : [ { "dropping-particle" : "", "family" : "Muzuka", "given" : "A N N", "non-dropping-particle" : "", "parse-names" : false, "suffix" : "" }, { "dropping-particle" : "", "family" : "Dubi", "given" : "A M", "non-dropping-particle" : "", "parse-names" : false, "suffix" : "" }, { "dropping-particle" : "", "family" : "Muhando", "given" : "C A", "non-dropping-particle" : "", "parse-names" : false, "suffix" : "" }, { "dropping-particle" : "", "family" : "Shaghude", "given" : "Y W", "non-dropping-particle" : "", "parse-names" : false, "suffix" : "" } ], "container-title" : "Estuarine, Coastal and Shelf Science", "id" : "ITEM-1", "issue" : "2", "issued" : { "date-parts" : [ [ "2010" ] ] }, "page" : "137-144", "title" : "Impact of hydrographic parameters and seasonal variation in sediment fluxes on coral status at Chumbe and Bawe reefs, Zanzibar, Tanzania", "type" : "article-journal", "volume" : "89" }, "uris" : [ "http://www.mendeley.com/documents/?uuid=b81e7aa2-7692-41a2-a16b-d70cd1811399" ] } ], "mendeley" : { "previouslyFormattedCitation" : "(Muzuka et al., 2010)" }, "properties" : { "noteIndex" : 0 }, "schema" : "https://github.com/citation-style-language/schema/raw/master/csl-citation.json" }</w:instrText>
+      </w:r>
+      <w:r>
+        <w:fldChar w:fldCharType="separate"/>
+      </w:r>
+      <w:r>
+        <w:rPr>
+          <w:noProof/>
+        </w:rPr>
+        <w:t>(Muzuka et al., 2010)</w:t>
+      </w:r>
+      <w:r>
+        <w:fldChar w:fldCharType="end"/>
+      </w:r>
+      <w:r>
+        <w:t xml:space="preserve">. Previous studies have focused on wet season sediment deposition </w:t>
+      </w:r>
+      <w:r>
+        <w:fldChar w:fldCharType="begin" w:fldLock="1"/>
+      </w:r>
+      <w:r>
+        <w:instrText>ADDIN CSL_CITATION { "citationItems" : [ { "id" : "ITEM-1", "itemData" : { "DOI" : "10.1016/j.ecss.2005.07.025", "ISSN" : "02727714", "author" : [ { "dropping-particle" : "", "family" : "Victor", "given" : "Steven", "non-dropping-particle" : "", "parse-names" : false, "suffix" : "" }, { "dropping-particle" : "", "family" : "Neth", "given" : "Leinson", "non-dropping-particle" : "", "parse-names" : false, "suffix" : "" }, { "dropping-particle" : "", "family" : "Golbuu", "given" : "Yimnang", "non-dropping-particle" : "", "parse-names" : false, "suffix" : "" }, { "dropping-particle" : "", "family" : "Wolanski", "given" : "Eric", "non-dropping-particle" : "", "parse-names" : false, "suffix" : "" }, { "dropping-particle" : "", "family" : "Richmond", "given" : "Robert H.", "non-dropping-particle" : "", "parse-names" : false, "suffix" : "" } ], "container-title" : "Estuarine, Coastal and Shelf Science", "id" : "ITEM-1", "issue" : "3-4", "issued" : { "date-parts" : [ [ "2006", "2" ] ] }, "page" : "409-416", "title" : "Sedimentation in mangroves and coral reefs in a wet tropical island, Pohnpei, Micronesia", "type" : "article-journal", "volume" : "66" }, "uris" : [ "http://www.mendeley.com/documents/?uuid=93599880-52b5-45d7-8f48-d3b271c58085" ] }, { "id" : "ITEM-2", "itemData" : { "ISBN" : "0272-7714", "author" : [ { "dropping-particle" : "", "family" : "Muzuka", "given" : "A N N", "non-dropping-particle" : "", "parse-names" : false, "suffix" : "" }, { "dropping-particle" : "", "family" : "Dubi", "given" : "A M", "non-dropping-particle" : "", "parse-names" : false, "suffix" : "" }, { "dropping-particle" : "", "family" : "Muhando", "given" : "C A", "non-dropping-particle" : "", "parse-names" : false, "suffix" : "" }, { "dropping-particle" : "", "family" : "Shaghude", "given" : "Y W", "non-dropping-particle" : "", "parse-names" : false, "suffix" : "" } ], "container-title" : "Estuarine, Coastal and Shelf Science", "id" : "ITEM-2", "issue" : "2", "issued" : { "date-parts" : [ [ "2010" ] ] }, "page" : "137-144", "title" : "Impact of hydrographic parameters and seasonal variation in sediment fluxes on coral status at Chumbe and Bawe reefs, Zanzibar, Tanzania", "type" : "article-journal", "volume" : "89" }, "uris" : [ "http://www.mendeley.com/documents/?uuid=b81e7aa2-7692-41a2-a16b-d70cd1811399" ] } ], "mendeley" : { "previouslyFormattedCitation" : "(Muzuka et al., 2010; Victor et al., 2006)" }, "properties" : { "noteIndex" : 0 }, "schema" : "https://github.com/citation-style-language/schema/raw/master/csl-citation.json" }</w:instrText>
+      </w:r>
+      <w:r>
+        <w:fldChar w:fldCharType="separate"/>
+      </w:r>
+      <w:r>
+        <w:rPr>
+          <w:noProof/>
+        </w:rPr>
+        <w:t>(Muzuka et al., 2010; Victor et al., 2006)</w:t>
+      </w:r>
+      <w:r>
+        <w:fldChar w:fldCharType="end"/>
+      </w:r>
+      <w:r>
+        <w:t xml:space="preserve"> and may overestimate long term sediment accumulation. It is hypothesized that there is a season of net deposition during the wet season, and a season of net sediment removal, or limited deposition, in the dry season. The sediment accumulation data will be grouped by season and averaged to determine if there are seasonal patterns of net deposition/removal.</w:t>
+      </w:r>
+    </w:p>
+    <w:p>
+      <w:pPr>
+        <w:pStyle w:val="Heading3"/>
+        <w:numPr>
+          <w:ilvl w:val="0"/>
+          <w:numId w:val="0"/>
+        </w:numPr>
+        <w:ind w:left="720" w:hanging="720"/>
+      </w:pPr>
+      <w:r>
+        <w:t xml:space="preserve">Spatial </w:t>
+      </w:r>
+      <w:r>
+        <w:t>variation</w:t>
+      </w:r>
+      <w:r>
+        <w:t xml:space="preserve"> of sediment accumulation (kernel values)</w:t>
+      </w:r>
+    </w:p>
+    <w:p>
+      <w:pPr>
+        <w:ind w:firstLine="720"/>
+      </w:pPr>
+      <w:r>
+        <w:t xml:space="preserve">An important consideration for coral conservation is determining the spatial distribution of sediment impacts from terrigenous sediment loading. Current conservation models typically use the distance from the river mouth or other point source to assess pollution risk to coral reefs </w:t>
+      </w:r>
+      <w:r>
+        <w:fldChar w:fldCharType="begin" w:fldLock="1"/>
+      </w:r>
+      <w:r>
+        <w:instrText>ADDIN CSL_CITATION { "citationItems" : [ { "id" : "ITEM-1", "itemData" : { "ISSN" : "1051-0761", "PMID" : "22827132", "abstract" : "Coral reefs are threatened by human activities on both the land (e.g., deforestation) and the sea (e.g., overfishing). Most conservation planning for coral reefs focuses on removing threats in the sea, neglecting management actions on the land. A more integrated approach to coral reef conservation, inclusive of land-sea connections, requires an understanding of how and where terrestrial conservation actions influence reefs. We address this by developing a land-sea planning approach to inform fine-scale spatial management decisions and test it in Fiji. Our aim is to determine where the protection of forest can deliver the greatest return on investment for coral reef ecosystems. To assess the benefits of conservation to coral reefs, we estimate their relative condition as influenced by watershed-based pollution and fishing. We calculate the cost-effectiveness of protecting forest and find that investments deliver rapidly diminishing returns for improvements to relative reef condition. For example, protecting 2% of forest in one area is almost 500 times more beneficial than protecting 2% in another area, making prioritization essential. For the scenarios evaluated, relative coral reef condition could be improved by 8-58% if all remnant forest in Fiji were protected rather than deforested. Finally, we determine the priority of each coral reef for implementing a marine protected area when all remnant forest is protected for conservation. The general results will support decisions made by the Fiji Protected Area Committee as they establish a national protected area network that aims to protect 20% of the land and 30% of the inshore waters by 2020. Although challenges remain, we can inform conservation decisions around the globe by tackling the complex issues relevant to integrated land-sea planning.", "author" : [ { "dropping-particle" : "", "family" : "Klein", "given" : "Carissa J", "non-dropping-particle" : "", "parse-names" : false, "suffix" : "" }, { "dropping-particle" : "", "family" : "Jupiter", "given" : "Stacy D", "non-dropping-particle" : "", "parse-names" : false, "suffix" : "" }, { "dropping-particle" : "", "family" : "Selig", "given" : "Elizabeth R", "non-dropping-particle" : "", "parse-names" : false, "suffix" : "" }, { "dropping-particle" : "", "family" : "Watts", "given" : "Matthew E", "non-dropping-particle" : "", "parse-names" : false, "suffix" : "" }, { "dropping-particle" : "", "family" : "Halpern", "given" : "Benjamin S", "non-dropping-particle" : "", "parse-names" : false, "suffix" : "" }, { "dropping-particle" : "", "family" : "Kamal", "given" : "Muhammad", "non-dropping-particle" : "", "parse-names" : false, "suffix" : "" }, { "dropping-particle" : "", "family" : "Roelfsema", "given" : "Chris", "non-dropping-particle" : "", "parse-names" : false, "suffix" : "" }, { "dropping-particle" : "", "family" : "Possingham", "given" : "Hugh P", "non-dropping-particle" : "", "parse-names" : false, "suffix" : "" } ], "container-title" : "Ecological Applications", "id" : "ITEM-1", "issue" : "4", "issued" : { "date-parts" : [ [ "2012", "6" ] ] }, "page" : "1246-56", "title" : "Forest conservation delivers highly variable coral reef conservation outcomes.", "type" : "article-journal", "volume" : "22" }, "uris" : [ "http://www.mendeley.com/documents/?uuid=89c5eccf-e796-4299-b5b5-b286bce25911" ] } ], "mendeley" : { "previouslyFormattedCitation" : "(Klein et al., 2012)" }, "properties" : { "noteIndex" : 0 }, "schema" : "https://github.com/citation-style-language/schema/raw/master/csl-citation.json" }</w:instrText>
+      </w:r>
+      <w:r>
+        <w:fldChar w:fldCharType="separate"/>
+      </w:r>
+      <w:r>
+        <w:rPr>
+          <w:noProof/>
+        </w:rPr>
+        <w:t>(Klein et al., 2012)</w:t>
+      </w:r>
+      <w:r>
+        <w:fldChar w:fldCharType="end"/>
+      </w:r>
+      <w:r>
+        <w:t xml:space="preserve">, but wave and wind-driven flow over the reef can deflect suspended sediment away from corals </w:t>
+      </w:r>
+      <w:r>
+        <w:fldChar w:fldCharType="begin" w:fldLock="1"/>
+      </w:r>
+      <w:r>
+        <w:instrText>ADDIN CSL_CITATION { "citationItems" : [ { "id" : "ITEM-1", "itemData" : { "ISBN" : "0272-7714", "author" : [ { "dropping-particle" : "", "family" : "Hoitink", "given" : "A J F", "non-dropping-particle" : "", "parse-names" : false, "suffix" : "" }, { "dropping-particle" : "", "family" : "Hoekstra", "given" : "P", "non-dropping-particle" : "", "parse-names" : false, "suffix" : "" } ], "container-title" : "Estuarine, Coastal and Shelf Science", "id" : "ITEM-1", "issue" : "4", "issued" : { "date-parts" : [ [ "2003" ] ] }, "page" : "743-755", "title" : "Hydrodynamic control of the supply of reworked terrigenous sediment to coral reefs in the Bay of Banten (NW Java, Indonesia)", "type" : "article-journal", "volume" : "58" }, "uris" : [ "http://www.mendeley.com/documents/?uuid=d2ec7e05-111e-4a93-aaf0-95534011ef04" ] } ], "mendeley" : { "previouslyFormattedCitation" : "(Hoitink and Hoekstra, 2003)" }, "properties" : { "noteIndex" : 0 }, "schema" : "https://github.com/citation-style-language/schema/raw/master/csl-citation.json" }</w:instrText>
+      </w:r>
+      <w:r>
+        <w:fldChar w:fldCharType="separate"/>
+      </w:r>
+      <w:r>
+        <w:rPr>
+          <w:noProof/>
+        </w:rPr>
+        <w:t>(Hoitink and Hoekstra, 2003)</w:t>
+      </w:r>
+      <w:r>
+        <w:fldChar w:fldCharType="end"/>
+      </w:r>
+      <w:r>
+        <w:t>. To explain the spatial variation of sediment accumulation between sediment traps</w:t>
+      </w:r>
+      <w:r>
+        <w:t>, and determine if flow direction or distance from the stream is more important,</w:t>
+      </w:r>
+      <w:r>
+        <w:t xml:space="preserve"> a kernel-based approach will be used. The “kernel” is a method of analyzing spatial distribution by normalizing all </w:t>
+      </w:r>
+      <w:r>
+        <w:lastRenderedPageBreak/>
+        <w:t>measurements by the maximum</w:t>
+      </w:r>
+      <w:r>
+        <w:t xml:space="preserve"> observed measurement, which are</w:t>
+      </w:r>
+      <w:r>
+        <w:t xml:space="preserve"> then </w:t>
+      </w:r>
+      <w:r>
+        <w:t>m</w:t>
+      </w:r>
+      <w:r>
+        <w:t>odeled as a function of water flow direction (towards/away the stream</w:t>
+      </w:r>
+      <w:r>
+        <w:t xml:space="preserve"> </w:t>
+      </w:r>
+      <w:r>
+        <w:t>mouth) and distance from the stream mouth:</w:t>
+      </w:r>
+    </w:p>
+    <w:tbl>
+      <w:tblPr>
+        <w:tblStyle w:val="TableGrid"/>
+        <w:tblW w:w="0" w:type="auto"/>
+        <w:tblBorders>
+          <w:top w:val="none" w:sz="0" w:space="0" w:color="auto"/>
+          <w:left w:val="none" w:sz="0" w:space="0" w:color="auto"/>
+          <w:bottom w:val="none" w:sz="0" w:space="0" w:color="auto"/>
+          <w:right w:val="none" w:sz="0" w:space="0" w:color="auto"/>
+          <w:insideH w:val="none" w:sz="0" w:space="0" w:color="auto"/>
+          <w:insideV w:val="none" w:sz="0" w:space="0" w:color="auto"/>
+        </w:tblBorders>
+        <w:tblLook w:val="04A0" w:firstRow="1" w:lastRow="0" w:firstColumn="1" w:lastColumn="0" w:noHBand="0" w:noVBand="1"/>
+      </w:tblPr>
+      <w:tblGrid>
+        <w:gridCol w:w="3116"/>
+        <w:gridCol w:w="3117"/>
+        <w:gridCol w:w="3117"/>
+      </w:tblGrid>
+      <w:tr>
+        <w:tc>
+          <w:tcPr>
+            <w:tcW w:w="3116" w:type="dxa"/>
+          </w:tcPr>
+          <w:p/>
+        </w:tc>
+        <w:tc>
+          <w:tcPr>
+            <w:tcW w:w="3117" w:type="dxa"/>
+          </w:tcPr>
+          <w:p>
+            <m:oMathPara>
+              <m:oMath>
+                <m:f>
+                  <m:fPr>
+                    <m:ctrlPr>
+                      <w:rPr>
+                        <w:rFonts w:ascii="Cambria Math" w:hAnsi="Cambria Math"/>
+                        <w:i/>
+                      </w:rPr>
+                    </m:ctrlPr>
+                  </m:fPr>
+                  <m:num>
+                    <m:acc>
+                      <m:accPr>
+                        <m:chr m:val="̅"/>
+                        <m:ctrlPr>
+                          <w:rPr>
+                            <w:rFonts w:ascii="Cambria Math" w:hAnsi="Cambria Math"/>
+                            <w:i/>
+                          </w:rPr>
+                        </m:ctrlPr>
+                      </m:accPr>
+                      <m:e>
+                        <m:r>
+                          <w:rPr>
+                            <w:rFonts w:ascii="Cambria Math" w:hAnsi="Cambria Math"/>
+                          </w:rPr>
+                          <m:t>SedAcc</m:t>
+                        </m:r>
+                      </m:e>
+                    </m:acc>
+                  </m:num>
+                  <m:den>
+                    <m:r>
+                      <w:rPr>
+                        <w:rFonts w:ascii="Cambria Math" w:hAnsi="Cambria Math"/>
+                      </w:rPr>
+                      <m:t>Max SedAcc</m:t>
+                    </m:r>
+                  </m:den>
+                </m:f>
+                <m:r>
+                  <w:rPr>
+                    <w:rFonts w:ascii="Cambria Math" w:hAnsi="Cambria Math"/>
+                  </w:rPr>
+                  <m:t>=f(</m:t>
+                </m:r>
+                <m:sSub>
+                  <m:sSubPr>
+                    <m:ctrlPr>
+                      <w:rPr>
+                        <w:rFonts w:ascii="Cambria Math" w:hAnsi="Cambria Math"/>
+                        <w:i/>
+                      </w:rPr>
+                    </m:ctrlPr>
+                  </m:sSubPr>
+                  <m:e>
+                    <m:r>
+                      <w:rPr>
+                        <w:rFonts w:ascii="Cambria Math" w:hAnsi="Cambria Math"/>
+                      </w:rPr>
+                      <m:t>V</m:t>
+                    </m:r>
+                  </m:e>
+                  <m:sub>
+                    <m:r>
+                      <w:rPr>
+                        <w:rFonts w:ascii="Cambria Math" w:hAnsi="Cambria Math"/>
+                      </w:rPr>
+                      <m:t>θ</m:t>
+                    </m:r>
+                  </m:sub>
+                </m:sSub>
+                <m:r>
+                  <w:rPr>
+                    <w:rFonts w:ascii="Cambria Math" w:hAnsi="Cambria Math"/>
+                  </w:rPr>
+                  <m:t>,d)</m:t>
+                </m:r>
+              </m:oMath>
+            </m:oMathPara>
+          </w:p>
+        </w:tc>
+        <w:tc>
+          <w:tcPr>
+            <w:tcW w:w="3117" w:type="dxa"/>
+          </w:tcPr>
+          <w:p>
+            <w:pPr>
+              <w:jc w:val="right"/>
+            </w:pPr>
+            <w:r>
+              <w:t>Equation 4</w:t>
+            </w:r>
+          </w:p>
+        </w:tc>
+      </w:tr>
+      <w:tr>
+        <w:tc>
+          <w:tcPr>
+            <w:tcW w:w="9350" w:type="dxa"/>
+            <w:gridSpan w:val="3"/>
+          </w:tcPr>
+          <w:p>
+            <w:r>
+              <w:t xml:space="preserve">Where </w:t>
+            </w:r>
+            <m:oMath>
+              <m:acc>
+                <m:accPr>
+                  <m:chr m:val="̅"/>
+                  <m:ctrlPr>
+                    <w:rPr>
+                      <w:rFonts w:ascii="Cambria Math" w:hAnsi="Cambria Math"/>
+                      <w:i/>
+                    </w:rPr>
+                  </m:ctrlPr>
+                </m:accPr>
+                <m:e>
+                  <m:r>
+                    <w:rPr>
+                      <w:rFonts w:ascii="Cambria Math" w:hAnsi="Cambria Math"/>
+                    </w:rPr>
+                    <m:t>SedAcc</m:t>
+                  </m:r>
+                </m:e>
+              </m:acc>
+            </m:oMath>
+            <w:r>
+              <w:rPr>
+                <w:rFonts w:eastAsiaTheme="minorEastAsia"/>
+              </w:rPr>
+              <w:t xml:space="preserve"> is the mean sediment accumulation measured in each sediment trap,</w:t>
+            </w:r>
+            <w:r>
+              <w:rPr>
+                <w:rFonts w:eastAsiaTheme="minorEastAsia"/>
+                <w:i/>
+              </w:rPr>
+              <w:t xml:space="preserve"> V</w:t>
+            </w:r>
+            <w:r>
+              <w:rPr>
+                <w:rFonts w:eastAsiaTheme="minorEastAsia"/>
+                <w:i/>
+                <w:vertAlign w:val="subscript"/>
+              </w:rPr>
+              <w:t>ϴ</w:t>
+            </w:r>
+            <w:r>
+              <w:rPr>
+                <w:rFonts w:eastAsiaTheme="minorEastAsia"/>
+                <w:i/>
+                <w:vertAlign w:val="subscript"/>
+              </w:rPr>
+              <w:t xml:space="preserve"> </w:t>
+            </w:r>
+            <w:r>
+              <w:rPr>
+                <w:rFonts w:eastAsiaTheme="minorEastAsia"/>
+              </w:rPr>
+              <w:t xml:space="preserve">is velocity in the direction away from the stream mouth, and </w:t>
+            </w:r>
+            <w:r>
+              <w:rPr>
+                <w:rFonts w:eastAsiaTheme="minorEastAsia"/>
+                <w:i/>
+              </w:rPr>
+              <w:t>d</w:t>
+            </w:r>
+            <w:r>
+              <w:rPr>
+                <w:rFonts w:eastAsiaTheme="minorEastAsia"/>
+              </w:rPr>
+              <w:t xml:space="preserve"> is distance from the stream mouth.</w:t>
+            </w:r>
+          </w:p>
+        </w:tc>
+      </w:tr>
+    </w:tbl>
     <w:p>
       <w:pPr>
         <w:pStyle w:val="Heading2"/>
@@ -3981,11 +4658,11 @@
         </w:numPr>
         <w:ind w:left="576" w:hanging="576"/>
       </w:pPr>
-      <w:bookmarkStart w:id="18" w:name="_Toc389207946"/>
+      <w:bookmarkStart w:id="14" w:name="_Toc389207946"/>
       <w:r>
         <w:t>Expected Results/Outcomes</w:t>
       </w:r>
-      <w:bookmarkEnd w:id="18"/>
+      <w:bookmarkEnd w:id="14"/>
     </w:p>
     <w:p>
       <w:pPr>
@@ -4045,7 +4722,19 @@
         <w:ind w:firstLine="360"/>
       </w:pPr>
       <w:r>
-        <w:t>I hypothesize n</w:t>
+        <w:t>I</w:t>
+      </w:r>
+      <w:r>
+        <w:t>t is</w:t>
+      </w:r>
+      <w:r>
+        <w:t xml:space="preserve"> hypothesize</w:t>
+      </w:r>
+      <w:r>
+        <w:t>d that</w:t>
+      </w:r>
+      <w:r>
+        <w:t xml:space="preserve"> n</w:t>
       </w:r>
       <w:r>
         <w:t>et monthly sediment deposition is decreased by wave-driven circulation in Faga’alu Bay, both by flushing of sediment before it is deposited and by scouring of sediment that was deposited during quiescent ocean conditions</w:t>
@@ -4057,11 +4746,32 @@
         <w:t>et monthly sediment deposition is increased by loading of fine sediment to the bay.</w:t>
       </w:r>
       <w:r>
-        <w:t xml:space="preserve"> I also hypothesize t</w:t>
+        <w:t xml:space="preserve"> An additional hypothesis is that</w:t>
+      </w:r>
+      <w:r>
+        <w:t xml:space="preserve"> t</w:t>
       </w:r>
       <w:r>
         <w:t xml:space="preserve">here is a phasing of sedimentation where wet season storms coincide with quiescent ocean conditions and sediment deposition is higher and more persistent than storms coinciding with active ocean conditions in the winter. </w:t>
       </w:r>
+      <w:r>
+        <w:t xml:space="preserve">The spatial distribution of sediment accumulation is hypothesized to be controlled by pattern of wave- and wind-driven flow of water from the ocean into the </w:t>
+      </w:r>
+      <w:proofErr w:type="gramStart"/>
+      <w:r>
+        <w:t>bay, that</w:t>
+      </w:r>
+      <w:proofErr w:type="gramEnd"/>
+      <w:r>
+        <w:t xml:space="preserve"> deflects the sediment discharged from the stream towards some areas of coral, and protects others from sedimentation effects.</w:t>
+      </w:r>
+    </w:p>
+    <w:p>
+      <w:pPr>
+        <w:ind w:firstLine="360"/>
+      </w:pPr>
+      <w:bookmarkStart w:id="15" w:name="_GoBack"/>
+      <w:bookmarkEnd w:id="15"/>
       <w:r>
         <w:t>The main outputs of the work will consist of a statistical model of sedimentation in Faga'alu Bay that quantifies the relative importance of watershed inputs and ocean circulation on sediment accumulation, and tests the above hypotheses.</w:t>
       </w:r>
@@ -4080,7 +4790,7 @@
 
 <file path=word/comments.xml><?xml version="1.0" encoding="utf-8"?>
 <w:comments xmlns:wpc="http://schemas.microsoft.com/office/word/2010/wordprocessingCanvas" xmlns:mc="http://schemas.openxmlformats.org/markup-compatibility/2006" xmlns:o="urn:schemas-microsoft-com:office:office" xmlns:r="http://schemas.openxmlformats.org/officeDocument/2006/relationships" xmlns:m="http://schemas.openxmlformats.org/officeDocument/2006/math" xmlns:v="urn:schemas-microsoft-com:vml" xmlns:wp14="http://schemas.microsoft.com/office/word/2010/wordprocessingDrawing" xmlns:wp="http://schemas.openxmlformats.org/drawingml/2006/wordprocessingDrawing" xmlns:w10="urn:schemas-microsoft-com:office:word" xmlns:w="http://schemas.openxmlformats.org/wordprocessingml/2006/main" xmlns:w14="http://schemas.microsoft.com/office/word/2010/wordml" xmlns:w15="http://schemas.microsoft.com/office/word/2012/wordml" xmlns:wpg="http://schemas.microsoft.com/office/word/2010/wordprocessingGroup" xmlns:wpi="http://schemas.microsoft.com/office/word/2010/wordprocessingInk" xmlns:wne="http://schemas.microsoft.com/office/word/2006/wordml" xmlns:wps="http://schemas.microsoft.com/office/word/2010/wordprocessingShape" mc:Ignorable="w14 w15 wp14">
-  <w:comment w:id="9" w:author="Geography" w:date="2013-12-07T04:47:00Z" w:initials="G">
+  <w:comment w:id="8" w:author="Geography" w:date="2013-12-07T04:47:00Z" w:initials="G">
     <w:p>
       <w:pPr>
         <w:pStyle w:val="CommentText"/>
@@ -4096,7 +4806,7 @@
       </w:r>
     </w:p>
   </w:comment>
-  <w:comment w:id="10" w:author="Alex Messina" w:date="2013-12-07T15:23:00Z" w:initials="AM">
+  <w:comment w:id="9" w:author="Alex Messina" w:date="2013-12-07T15:23:00Z" w:initials="AM">
     <w:p>
       <w:pPr>
         <w:pStyle w:val="CommentText"/>
@@ -4112,7 +4822,7 @@
       </w:r>
     </w:p>
   </w:comment>
-  <w:comment w:id="14" w:author="Alex Messina" w:date="2013-12-07T17:42:00Z" w:initials="AM">
+  <w:comment w:id="12" w:author="Alex Messina" w:date="2013-12-07T17:42:00Z" w:initials="AM">
     <w:p>
       <w:pPr>
         <w:pStyle w:val="CommentText"/>
@@ -4128,7 +4838,7 @@
       </w:r>
     </w:p>
   </w:comment>
-  <w:comment w:id="15" w:author="Geography" w:date="2013-12-07T04:53:00Z" w:initials="G">
+  <w:comment w:id="13" w:author="Alex Messina" w:date="2013-12-07T18:06:00Z" w:initials="AM">
     <w:p>
       <w:pPr>
         <w:pStyle w:val="CommentText"/>
@@ -4140,39 +4850,15 @@
         <w:annotationRef/>
       </w:r>
       <w:r>
-        <w:t>This needs to be explained much more clearly.</w:t>
-      </w:r>
-    </w:p>
-    <w:p>
-      <w:pPr>
-        <w:pStyle w:val="CommentText"/>
-      </w:pPr>
-      <w:r>
-        <w:t>Explain how F in Eq 1 will be estimated.</w:t>
-      </w:r>
-    </w:p>
-    <w:p>
-      <w:pPr>
-        <w:pStyle w:val="CommentText"/>
-      </w:pPr>
-      <w:r>
-        <w:t xml:space="preserve"> </w:t>
-      </w:r>
-    </w:p>
-  </w:comment>
-  <w:comment w:id="16" w:author="Alex Messina" w:date="2013-12-07T18:06:00Z" w:initials="AM">
-    <w:p>
-      <w:pPr>
-        <w:pStyle w:val="CommentText"/>
-      </w:pPr>
-      <w:r>
-        <w:rPr>
-          <w:rStyle w:val="CommentReference"/>
-        </w:rPr>
-        <w:annotationRef/>
-      </w:r>
-      <w:r>
-        <w:t>I’m thinking Flushing Time instead of Flushing Rate to possibly be related to Stoke’s Law and particle settling</w:t>
+        <w:t xml:space="preserve">I’m thinking Flushing Time instead of Flushing Rate to possibly be related to </w:t>
+      </w:r>
+      <w:proofErr w:type="spellStart"/>
+      <w:r>
+        <w:t>Stoke’s</w:t>
+      </w:r>
+      <w:proofErr w:type="spellEnd"/>
+      <w:r>
+        <w:t xml:space="preserve"> Law and particle settling</w:t>
       </w:r>
     </w:p>
   </w:comment>
@@ -4184,7 +4870,6 @@
   <w15:commentEx w15:paraId="5787D319" w15:done="0"/>
   <w15:commentEx w15:paraId="10BA4638" w15:paraIdParent="5787D319" w15:done="0"/>
   <w15:commentEx w15:paraId="5A8D9ECC" w15:paraIdParent="5787D319" w15:done="0"/>
-  <w15:commentEx w15:paraId="61DF87A6" w15:done="0"/>
   <w15:commentEx w15:paraId="5763E463" w15:done="0"/>
 </w15:commentsEx>
 </file>
@@ -4494,7 +5179,7 @@
         <w:rFonts w:hint="default"/>
       </w:rPr>
     </w:lvl>
-    <w:lvl w:ilvl="1" w:tplc="04090019" w:tentative="1">
+    <w:lvl w:ilvl="1" w:tplc="04090019">
       <w:start w:val="1"/>
       <w:numFmt w:val="lowerLetter"/>
       <w:lvlText w:val="%2."/>
@@ -5920,7 +6605,7 @@
 </file>
 
 <file path=customXml/itemProps1.xml><?xml version="1.0" encoding="utf-8"?>
-<ds:datastoreItem xmlns:ds="http://schemas.openxmlformats.org/officeDocument/2006/customXml" ds:itemID="{484128BF-7AA1-4C42-8263-6BD987464DB9}">
+<ds:datastoreItem xmlns:ds="http://schemas.openxmlformats.org/officeDocument/2006/customXml" ds:itemID="{E06BECD9-F85E-412E-A7B2-6CA4B57962E0}">
   <ds:schemaRefs>
     <ds:schemaRef ds:uri="http://schemas.openxmlformats.org/officeDocument/2006/bibliography"/>
   </ds:schemaRefs>

</xml_diff>